<commit_message>
update jenkins file 7/1/2025
</commit_message>
<xml_diff>
--- a/DA3_CI_CD.docx
+++ b/DA3_CI_CD.docx
@@ -93,6 +93,9 @@
         <w:jc w:val="center"/>
       </w:pPr>
       <w:r>
+        <w:rPr>
+          <w:noProof/>
+        </w:rPr>
         <w:drawing>
           <wp:inline distT="0" distB="0" distL="0" distR="0" wp14:anchorId="06C1C1C4" wp14:editId="52333C44">
             <wp:extent cx="4840894" cy="3573780"/>
@@ -130,6 +133,9 @@
         </w:drawing>
       </w:r>
       <w:r>
+        <w:rPr>
+          <w:noProof/>
+        </w:rPr>
         <w:drawing>
           <wp:inline distT="0" distB="0" distL="0" distR="0" wp14:anchorId="26C325A1" wp14:editId="6405D17B">
             <wp:extent cx="4869979" cy="2278380"/>
@@ -247,7 +253,10 @@
         <w:t>docker run -d -p 8080:8080 -p 50000:50000 --name jenkins</w:t>
       </w:r>
       <w:r>
-        <w:t>_server</w:t>
+        <w:t>_</w:t>
+      </w:r>
+      <w:r>
+        <w:t>cicd</w:t>
       </w:r>
       <w:r>
         <w:t xml:space="preserve"> -v jenkins_home:/var/jenkins_home -v /var/run/docker.sock:/var/run/docker.sock jenkins/jenkins:lts</w:t>
@@ -319,6 +328,9 @@
         <w:ind w:left="360"/>
       </w:pPr>
       <w:r>
+        <w:rPr>
+          <w:noProof/>
+        </w:rPr>
         <w:drawing>
           <wp:inline distT="0" distB="0" distL="0" distR="0" wp14:anchorId="4ED58168" wp14:editId="31BFA124">
             <wp:extent cx="5943600" cy="473075"/>
@@ -398,13 +410,16 @@
         </w:numPr>
       </w:pPr>
       <w:r>
-        <w:t>Cấp quyền cho socket file nếu dùng linux: (</w:t>
-      </w:r>
-      <w:r>
-        <w:t>sudo chmod 666 /var/run/docker.sock</w:t>
-      </w:r>
-      <w:r>
-        <w:t>)</w:t>
+        <w:t>Cấp quyền cho socket file</w:t>
+      </w:r>
+      <w:r>
+        <w:t>:</w:t>
+      </w:r>
+      <w:r>
+        <w:t xml:space="preserve"> </w:t>
+      </w:r>
+      <w:r>
+        <w:t>docker exec -u 0 -it jenkins-cicd chmod 666 /var/run/docker.sock</w:t>
       </w:r>
     </w:p>
     <w:p>
@@ -422,7 +437,7 @@
         <w:t>docker exec -u root -it jenkins</w:t>
       </w:r>
       <w:r>
-        <w:t>_server</w:t>
+        <w:t>-cicd</w:t>
       </w:r>
       <w:r>
         <w:t xml:space="preserve"> bash</w:t>
@@ -512,6 +527,9 @@
         <w:jc w:val="center"/>
       </w:pPr>
       <w:r>
+        <w:rPr>
+          <w:noProof/>
+        </w:rPr>
         <w:drawing>
           <wp:inline distT="0" distB="0" distL="0" distR="0" wp14:anchorId="7C104A61" wp14:editId="276EAE77">
             <wp:extent cx="5943600" cy="1508125"/>
@@ -629,7 +647,7 @@
         <w:t>docker exec jenkins</w:t>
       </w:r>
       <w:r>
-        <w:t>_server</w:t>
+        <w:t>-cicd</w:t>
       </w:r>
       <w:r>
         <w:t xml:space="preserve"> cat /var/jenkins_home/secrets/initialAdminPassword</w:t>
@@ -2807,6 +2825,14 @@
 </file>
 
 <file path=customXml/item1.xml><?xml version="1.0" encoding="utf-8"?>
+<p:properties xmlns:p="http://schemas.microsoft.com/office/2006/metadata/properties" xmlns:xsi="http://www.w3.org/2001/XMLSchema-instance" xmlns:pc="http://schemas.microsoft.com/office/infopath/2007/PartnerControls">
+  <documentManagement>
+    <_activity xmlns="2df601d5-bac8-4aa3-9efa-c05ea99f7c8b" xsi:nil="true"/>
+  </documentManagement>
+</p:properties>
+</file>
+
+<file path=customXml/item2.xml><?xml version="1.0" encoding="utf-8"?>
 <ct:contentTypeSchema xmlns:ct="http://schemas.microsoft.com/office/2006/metadata/contentType" xmlns:ma="http://schemas.microsoft.com/office/2006/metadata/properties/metaAttributes" ct:_="" ma:_="" ma:contentTypeName="Document" ma:contentTypeID="0x010100FE9B4265046FA04B886DA1568A0F4BC6" ma:contentTypeVersion="6" ma:contentTypeDescription="Create a new document." ma:contentTypeScope="" ma:versionID="4a73a0d38ee66d15a0797fa89767a6e9">
   <xsd:schema xmlns:xsd="http://www.w3.org/2001/XMLSchema" xmlns:xs="http://www.w3.org/2001/XMLSchema" xmlns:p="http://schemas.microsoft.com/office/2006/metadata/properties" xmlns:ns3="2df601d5-bac8-4aa3-9efa-c05ea99f7c8b" targetNamespace="http://schemas.microsoft.com/office/2006/metadata/properties" ma:root="true" ma:fieldsID="e46cee5fc733b7cbbaae6be66a7cd5df" ns3:_="">
     <xsd:import namespace="2df601d5-bac8-4aa3-9efa-c05ea99f7c8b"/>
@@ -2962,14 +2988,6 @@
 </ct:contentTypeSchema>
 </file>
 
-<file path=customXml/item2.xml><?xml version="1.0" encoding="utf-8"?>
-<p:properties xmlns:p="http://schemas.microsoft.com/office/2006/metadata/properties" xmlns:xsi="http://www.w3.org/2001/XMLSchema-instance" xmlns:pc="http://schemas.microsoft.com/office/infopath/2007/PartnerControls">
-  <documentManagement>
-    <_activity xmlns="2df601d5-bac8-4aa3-9efa-c05ea99f7c8b" xsi:nil="true"/>
-  </documentManagement>
-</p:properties>
-</file>
-
 <file path=customXml/item3.xml><?xml version="1.0" encoding="utf-8"?>
 <?mso-contentType ?>
 <FormTemplates xmlns="http://schemas.microsoft.com/sharepoint/v3/contenttype/forms">
@@ -2980,6 +2998,16 @@
 </file>
 
 <file path=customXml/itemProps1.xml><?xml version="1.0" encoding="utf-8"?>
+<ds:datastoreItem xmlns:ds="http://schemas.openxmlformats.org/officeDocument/2006/customXml" ds:itemID="{C8FEA44B-1DEE-4E18-8455-297A33BC5F7D}">
+  <ds:schemaRefs>
+    <ds:schemaRef ds:uri="http://schemas.microsoft.com/office/2006/metadata/properties"/>
+    <ds:schemaRef ds:uri="http://schemas.microsoft.com/office/infopath/2007/PartnerControls"/>
+    <ds:schemaRef ds:uri="2df601d5-bac8-4aa3-9efa-c05ea99f7c8b"/>
+  </ds:schemaRefs>
+</ds:datastoreItem>
+</file>
+
+<file path=customXml/itemProps2.xml><?xml version="1.0" encoding="utf-8"?>
 <ds:datastoreItem xmlns:ds="http://schemas.openxmlformats.org/officeDocument/2006/customXml" ds:itemID="{7FE0E417-0809-4173-9647-66D2DECA8749}">
   <ds:schemaRefs>
     <ds:schemaRef ds:uri="http://schemas.microsoft.com/office/2006/metadata/contentType"/>
@@ -2997,16 +3025,6 @@
 </ds:datastoreItem>
 </file>
 
-<file path=customXml/itemProps2.xml><?xml version="1.0" encoding="utf-8"?>
-<ds:datastoreItem xmlns:ds="http://schemas.openxmlformats.org/officeDocument/2006/customXml" ds:itemID="{C8FEA44B-1DEE-4E18-8455-297A33BC5F7D}">
-  <ds:schemaRefs>
-    <ds:schemaRef ds:uri="http://schemas.microsoft.com/office/2006/metadata/properties"/>
-    <ds:schemaRef ds:uri="http://schemas.microsoft.com/office/infopath/2007/PartnerControls"/>
-    <ds:schemaRef ds:uri="2df601d5-bac8-4aa3-9efa-c05ea99f7c8b"/>
-  </ds:schemaRefs>
-</ds:datastoreItem>
-</file>
-
 <file path=customXml/itemProps3.xml><?xml version="1.0" encoding="utf-8"?>
 <ds:datastoreItem xmlns:ds="http://schemas.openxmlformats.org/officeDocument/2006/customXml" ds:itemID="{D09768A1-7ED1-43C2-AE0D-0C96184CEEF1}">
   <ds:schemaRefs>

</xml_diff>